<commit_message>
Modified Logos. Still determining what we would like to do for a logo.
</commit_message>
<xml_diff>
--- a/Logo/ChildrensLogo.docx
+++ b/Logo/ChildrensLogo.docx
@@ -13,7 +13,7 @@
         </w:rPr>
         <w:drawing>
           <wp:inline distT="0" distB="0" distL="0" distR="0">
-            <wp:extent cx="1962150" cy="1962150"/>
+            <wp:extent cx="1009650" cy="1009650"/>
             <wp:effectExtent l="0" t="0" r="0" b="0"/>
             <wp:docPr id="1" name="Picture 1" descr="C:\Users\alanr\Downloads\tic-tac-toe (1).png"/>
             <wp:cNvGraphicFramePr>
@@ -44,7 +44,7 @@
                   <pic:spPr bwMode="auto">
                     <a:xfrm>
                       <a:off x="0" y="0"/>
-                      <a:ext cx="1962150" cy="1962150"/>
+                      <a:ext cx="1009650" cy="1009650"/>
                     </a:xfrm>
                     <a:prstGeom prst="rect">
                       <a:avLst/>
@@ -73,7 +73,6 @@
           <w:u w:val="single"/>
         </w:rPr>
       </w:pPr>
-      <w:bookmarkStart w:id="0" w:name="_GoBack"/>
       <w:r>
         <w:rPr>
           <w:rFonts w:ascii="Cooper Black" w:hAnsi="Cooper Black"/>
@@ -103,7 +102,202 @@
         </w:rPr>
         <w:t>SEG3125</w:t>
       </w:r>
+    </w:p>
+    <w:p>
+      <w:pPr>
+        <w:rPr>
+          <w:rFonts w:ascii="Cooper Black" w:hAnsi="Cooper Black"/>
+          <w:sz w:val="24"/>
+          <w:szCs w:val="24"/>
+        </w:rPr>
+      </w:pPr>
+    </w:p>
+    <w:p>
+      <w:pPr>
+        <w:rPr>
+          <w:rFonts w:ascii="Cooper Black" w:hAnsi="Cooper Black"/>
+          <w:sz w:val="24"/>
+          <w:szCs w:val="24"/>
+        </w:rPr>
+      </w:pPr>
+      <w:bookmarkStart w:id="0" w:name="_GoBack"/>
       <w:bookmarkEnd w:id="0"/>
+    </w:p>
+    <w:p>
+      <w:pPr>
+        <w:jc w:val="center"/>
+        <w:rPr>
+          <w:rFonts w:ascii="Cooper Black" w:hAnsi="Cooper Black"/>
+          <w:sz w:val="24"/>
+          <w:szCs w:val="24"/>
+        </w:rPr>
+      </w:pPr>
+    </w:p>
+    <w:p>
+      <w:pPr>
+        <w:jc w:val="center"/>
+        <w:rPr>
+          <w:rFonts w:ascii="Cooper Black" w:hAnsi="Cooper Black"/>
+          <w:sz w:val="24"/>
+          <w:szCs w:val="24"/>
+        </w:rPr>
+      </w:pPr>
+    </w:p>
+    <w:tbl>
+      <w:tblPr>
+        <w:tblStyle w:val="TableGrid"/>
+        <w:tblW w:w="0" w:type="auto"/>
+        <w:tblBorders>
+          <w:top w:val="none" w:sz="0" w:space="0" w:color="auto"/>
+          <w:left w:val="none" w:sz="0" w:space="0" w:color="auto"/>
+          <w:bottom w:val="none" w:sz="0" w:space="0" w:color="auto"/>
+          <w:right w:val="none" w:sz="0" w:space="0" w:color="auto"/>
+          <w:insideH w:val="none" w:sz="0" w:space="0" w:color="auto"/>
+          <w:insideV w:val="none" w:sz="0" w:space="0" w:color="auto"/>
+        </w:tblBorders>
+        <w:tblLook w:val="04A0" w:firstRow="1" w:lastRow="0" w:firstColumn="1" w:lastColumn="0" w:noHBand="0" w:noVBand="1"/>
+      </w:tblPr>
+      <w:tblGrid>
+        <w:gridCol w:w="4414"/>
+        <w:gridCol w:w="4414"/>
+      </w:tblGrid>
+      <w:tr>
+        <w:tc>
+          <w:tcPr>
+            <w:tcW w:w="4414" w:type="dxa"/>
+            <w:vAlign w:val="center"/>
+          </w:tcPr>
+          <w:p>
+            <w:pPr>
+              <w:jc w:val="right"/>
+              <w:rPr>
+                <w:rFonts w:ascii="Cooper Black" w:hAnsi="Cooper Black"/>
+                <w:sz w:val="24"/>
+                <w:szCs w:val="24"/>
+              </w:rPr>
+            </w:pPr>
+            <w:r>
+              <w:rPr>
+                <w:noProof/>
+                <w:lang w:eastAsia="en-CA"/>
+              </w:rPr>
+              <w:drawing>
+                <wp:inline distT="0" distB="0" distL="0" distR="0" wp14:anchorId="0C9F0215" wp14:editId="4B1F8C96">
+                  <wp:extent cx="1009650" cy="1009650"/>
+                  <wp:effectExtent l="0" t="0" r="0" b="0"/>
+                  <wp:docPr id="2" name="Picture 2" descr="C:\Users\alanr\Downloads\tic-tac-toe (1).png"/>
+                  <wp:cNvGraphicFramePr>
+                    <a:graphicFrameLocks xmlns:a="http://schemas.openxmlformats.org/drawingml/2006/main" noChangeAspect="1"/>
+                  </wp:cNvGraphicFramePr>
+                  <a:graphic xmlns:a="http://schemas.openxmlformats.org/drawingml/2006/main">
+                    <a:graphicData uri="http://schemas.openxmlformats.org/drawingml/2006/picture">
+                      <pic:pic xmlns:pic="http://schemas.openxmlformats.org/drawingml/2006/picture">
+                        <pic:nvPicPr>
+                          <pic:cNvPr id="0" name="Picture 1" descr="C:\Users\alanr\Downloads\tic-tac-toe (1).png"/>
+                          <pic:cNvPicPr>
+                            <a:picLocks noChangeAspect="1" noChangeArrowheads="1"/>
+                          </pic:cNvPicPr>
+                        </pic:nvPicPr>
+                        <pic:blipFill>
+                          <a:blip r:embed="rId4">
+                            <a:extLst>
+                              <a:ext uri="{28A0092B-C50C-407E-A947-70E740481C1C}">
+                                <a14:useLocalDpi xmlns:a14="http://schemas.microsoft.com/office/drawing/2010/main" val="0"/>
+                              </a:ext>
+                            </a:extLst>
+                          </a:blip>
+                          <a:srcRect/>
+                          <a:stretch>
+                            <a:fillRect/>
+                          </a:stretch>
+                        </pic:blipFill>
+                        <pic:spPr bwMode="auto">
+                          <a:xfrm>
+                            <a:off x="0" y="0"/>
+                            <a:ext cx="1009650" cy="1009650"/>
+                          </a:xfrm>
+                          <a:prstGeom prst="rect">
+                            <a:avLst/>
+                          </a:prstGeom>
+                          <a:noFill/>
+                          <a:ln>
+                            <a:noFill/>
+                          </a:ln>
+                        </pic:spPr>
+                      </pic:pic>
+                    </a:graphicData>
+                  </a:graphic>
+                </wp:inline>
+              </w:drawing>
+            </w:r>
+          </w:p>
+        </w:tc>
+        <w:tc>
+          <w:tcPr>
+            <w:tcW w:w="4414" w:type="dxa"/>
+            <w:vAlign w:val="center"/>
+          </w:tcPr>
+          <w:p>
+            <w:pPr>
+              <w:rPr>
+                <w:rFonts w:ascii="Cooper Black" w:hAnsi="Cooper Black"/>
+                <w:b/>
+                <w:i/>
+                <w:sz w:val="36"/>
+                <w:szCs w:val="36"/>
+                <w:u w:val="single"/>
+              </w:rPr>
+            </w:pPr>
+            <w:r>
+              <w:rPr>
+                <w:rFonts w:ascii="Cooper Black" w:hAnsi="Cooper Black"/>
+                <w:b/>
+                <w:i/>
+                <w:sz w:val="36"/>
+                <w:szCs w:val="36"/>
+                <w:u w:val="single"/>
+              </w:rPr>
+              <w:t>Tic Tac Toe</w:t>
+            </w:r>
+          </w:p>
+          <w:p>
+            <w:pPr>
+              <w:rPr>
+                <w:rFonts w:ascii="Cooper Black" w:hAnsi="Cooper Black"/>
+                <w:sz w:val="24"/>
+                <w:szCs w:val="24"/>
+              </w:rPr>
+            </w:pPr>
+            <w:r>
+              <w:rPr>
+                <w:rFonts w:ascii="Cooper Black" w:hAnsi="Cooper Black"/>
+                <w:sz w:val="24"/>
+                <w:szCs w:val="24"/>
+              </w:rPr>
+              <w:t>SEG3125</w:t>
+            </w:r>
+          </w:p>
+          <w:p>
+            <w:pPr>
+              <w:rPr>
+                <w:rFonts w:ascii="Cooper Black" w:hAnsi="Cooper Black"/>
+                <w:sz w:val="24"/>
+                <w:szCs w:val="24"/>
+              </w:rPr>
+            </w:pPr>
+          </w:p>
+        </w:tc>
+      </w:tr>
+    </w:tbl>
+    <w:p>
+      <w:pPr>
+        <w:jc w:val="center"/>
+        <w:rPr>
+          <w:rFonts w:ascii="Cooper Black" w:hAnsi="Cooper Black"/>
+          <w:sz w:val="24"/>
+          <w:szCs w:val="24"/>
+        </w:rPr>
+      </w:pPr>
     </w:p>
     <w:sectPr>
       <w:pgSz w:w="12240" w:h="15840"/>
@@ -539,6 +733,25 @@
     <w:semiHidden/>
     <w:unhideWhenUsed/>
   </w:style>
+  <w:style w:type="table" w:styleId="TableGrid">
+    <w:name w:val="Table Grid"/>
+    <w:basedOn w:val="TableNormal"/>
+    <w:uiPriority w:val="39"/>
+    <w:rsid w:val="007A6639"/>
+    <w:pPr>
+      <w:spacing w:after="0" w:line="240" w:lineRule="auto"/>
+    </w:pPr>
+    <w:tblPr>
+      <w:tblBorders>
+        <w:top w:val="single" w:sz="4" w:space="0" w:color="auto"/>
+        <w:left w:val="single" w:sz="4" w:space="0" w:color="auto"/>
+        <w:bottom w:val="single" w:sz="4" w:space="0" w:color="auto"/>
+        <w:right w:val="single" w:sz="4" w:space="0" w:color="auto"/>
+        <w:insideH w:val="single" w:sz="4" w:space="0" w:color="auto"/>
+        <w:insideV w:val="single" w:sz="4" w:space="0" w:color="auto"/>
+      </w:tblBorders>
+    </w:tblPr>
+  </w:style>
 </w:styles>
 </file>
 

</xml_diff>

<commit_message>
Added logo to application
</commit_message>
<xml_diff>
--- a/Logo/ChildrensLogo.docx
+++ b/Logo/ChildrensLogo.docx
@@ -120,8 +120,6 @@
           <w:szCs w:val="24"/>
         </w:rPr>
       </w:pPr>
-      <w:bookmarkStart w:id="0" w:name="_GoBack"/>
-      <w:bookmarkEnd w:id="0"/>
     </w:p>
     <w:p>
       <w:pPr>
@@ -243,8 +241,8 @@
                 <w:rFonts w:ascii="Cooper Black" w:hAnsi="Cooper Black"/>
                 <w:b/>
                 <w:i/>
-                <w:sz w:val="36"/>
-                <w:szCs w:val="36"/>
+                <w:sz w:val="56"/>
+                <w:szCs w:val="56"/>
                 <w:u w:val="single"/>
               </w:rPr>
             </w:pPr>
@@ -253,8 +251,8 @@
                 <w:rFonts w:ascii="Cooper Black" w:hAnsi="Cooper Black"/>
                 <w:b/>
                 <w:i/>
-                <w:sz w:val="36"/>
-                <w:szCs w:val="36"/>
+                <w:sz w:val="56"/>
+                <w:szCs w:val="56"/>
                 <w:u w:val="single"/>
               </w:rPr>
               <w:t>Tic Tac Toe</w:t>
@@ -264,15 +262,15 @@
             <w:pPr>
               <w:rPr>
                 <w:rFonts w:ascii="Cooper Black" w:hAnsi="Cooper Black"/>
-                <w:sz w:val="24"/>
-                <w:szCs w:val="24"/>
+                <w:sz w:val="36"/>
+                <w:szCs w:val="36"/>
               </w:rPr>
             </w:pPr>
             <w:r>
               <w:rPr>
                 <w:rFonts w:ascii="Cooper Black" w:hAnsi="Cooper Black"/>
-                <w:sz w:val="24"/>
-                <w:szCs w:val="24"/>
+                <w:sz w:val="36"/>
+                <w:szCs w:val="36"/>
               </w:rPr>
               <w:t>SEG3125</w:t>
             </w:r>
@@ -298,6 +296,8 @@
           <w:szCs w:val="24"/>
         </w:rPr>
       </w:pPr>
+      <w:bookmarkStart w:id="0" w:name="_GoBack"/>
+      <w:bookmarkEnd w:id="0"/>
     </w:p>
     <w:sectPr>
       <w:pgSz w:w="12240" w:h="15840"/>

</xml_diff>